<commit_message>
I fixed the file
</commit_message>
<xml_diff>
--- a/sait.docx
+++ b/sait.docx
@@ -4,13 +4,10 @@
   <w:body>
     <w:p>
       <w:r>
-        <w:t>x</w:t>
+        <w:t>This is push to data to prod</w:t>
       </w:r>
       <w:bookmarkStart w:id="0" w:name="_GoBack"/>
       <w:bookmarkEnd w:id="0"/>
-      <w:r>
-        <w:t>s</w:t>
-      </w:r>
     </w:p>
     <w:sectPr>
       <w:pgSz w:w="12240" w:h="15840"/>

</xml_diff>